<commit_message>
subindo ATA do dia 04/11
</commit_message>
<xml_diff>
--- a/Docs/ATA/seguir-padrao-oficial.docx
+++ b/Docs/ATA/seguir-padrao-oficial.docx
@@ -620,25 +620,7 @@
               <w:rPr>
                 <w:rFonts w:ascii="Calibri" w:eastAsia="Calibri" w:hAnsi="Calibri" w:cs="Calibri"/>
               </w:rPr>
-              <w:t>27</w:t>
-            </w:r>
-            <w:r>
-              <w:rPr>
-                <w:rFonts w:ascii="Calibri" w:eastAsia="Calibri" w:hAnsi="Calibri" w:cs="Calibri"/>
-              </w:rPr>
-              <w:t>/</w:t>
-            </w:r>
-            <w:r>
-              <w:rPr>
-                <w:rFonts w:ascii="Calibri" w:eastAsia="Calibri" w:hAnsi="Calibri" w:cs="Calibri"/>
-              </w:rPr>
-              <w:t>10</w:t>
-            </w:r>
-            <w:r>
-              <w:rPr>
-                <w:rFonts w:ascii="Calibri" w:eastAsia="Calibri" w:hAnsi="Calibri" w:cs="Calibri"/>
-              </w:rPr>
-              <w:t>/2024</w:t>
+              <w:t>04/11/2024</w:t>
             </w:r>
           </w:p>
           <w:p>
@@ -674,7 +656,7 @@
               <w:rPr>
                 <w:rFonts w:ascii="Calibri" w:eastAsia="Calibri" w:hAnsi="Calibri" w:cs="Calibri"/>
               </w:rPr>
-              <w:t>Eduarda</w:t>
+              <w:t>Rafael</w:t>
             </w:r>
           </w:p>
         </w:tc>
@@ -709,39 +691,7 @@
                 <w:b/>
                 <w:bCs/>
               </w:rPr>
-              <w:t>1</w:t>
-            </w:r>
-            <w:r>
-              <w:rPr>
-                <w:rFonts w:ascii="Calibri" w:eastAsia="Calibri" w:hAnsi="Calibri" w:cs="Calibri"/>
-                <w:b/>
-                <w:bCs/>
-              </w:rPr>
-              <w:t>6</w:t>
-            </w:r>
-            <w:r>
-              <w:rPr>
-                <w:rFonts w:ascii="Calibri" w:eastAsia="Calibri" w:hAnsi="Calibri" w:cs="Calibri"/>
-                <w:b/>
-                <w:bCs/>
-              </w:rPr>
-              <w:t>:</w:t>
-            </w:r>
-            <w:r>
-              <w:rPr>
-                <w:rFonts w:ascii="Calibri" w:eastAsia="Calibri" w:hAnsi="Calibri" w:cs="Calibri"/>
-                <w:b/>
-                <w:bCs/>
-              </w:rPr>
-              <w:t>2</w:t>
-            </w:r>
-            <w:r>
-              <w:rPr>
-                <w:rFonts w:ascii="Calibri" w:eastAsia="Calibri" w:hAnsi="Calibri" w:cs="Calibri"/>
-                <w:b/>
-                <w:bCs/>
-              </w:rPr>
-              <w:t>0</w:t>
+              <w:t>19:00</w:t>
             </w:r>
           </w:p>
         </w:tc>
@@ -770,38 +720,6 @@
                 <w:bCs/>
               </w:rPr>
             </w:pPr>
-            <w:r>
-              <w:rPr>
-                <w:rFonts w:ascii="Calibri" w:eastAsia="Calibri" w:hAnsi="Calibri" w:cs="Calibri"/>
-                <w:b/>
-                <w:bCs/>
-              </w:rPr>
-              <w:t>16</w:t>
-            </w:r>
-            <w:r>
-              <w:rPr>
-                <w:rFonts w:ascii="Calibri" w:eastAsia="Calibri" w:hAnsi="Calibri" w:cs="Calibri"/>
-                <w:b/>
-                <w:bCs/>
-              </w:rPr>
-              <w:t>:</w:t>
-            </w:r>
-            <w:r>
-              <w:rPr>
-                <w:rFonts w:ascii="Calibri" w:eastAsia="Calibri" w:hAnsi="Calibri" w:cs="Calibri"/>
-                <w:b/>
-                <w:bCs/>
-              </w:rPr>
-              <w:t>3</w:t>
-            </w:r>
-            <w:r>
-              <w:rPr>
-                <w:rFonts w:ascii="Calibri" w:eastAsia="Calibri" w:hAnsi="Calibri" w:cs="Calibri"/>
-                <w:b/>
-                <w:bCs/>
-              </w:rPr>
-              <w:t>0</w:t>
-            </w:r>
           </w:p>
         </w:tc>
         <w:tc>
@@ -831,7 +749,7 @@
               <w:rPr>
                 <w:rFonts w:ascii="Calibri" w:eastAsia="Calibri" w:hAnsi="Calibri" w:cs="Calibri"/>
               </w:rPr>
-              <w:t>Liz e Beatriz</w:t>
+              <w:t>Ana Vitória</w:t>
             </w:r>
           </w:p>
         </w:tc>
@@ -853,7 +771,7 @@
           </w:tcPr>
           <w:p>
             <w:r>
-              <w:t>Andamento do projeto</w:t>
+              <w:t>Daily</w:t>
             </w:r>
           </w:p>
         </w:tc>
@@ -881,7 +799,7 @@
               <w:rPr>
                 <w:rFonts w:ascii="Calibri" w:eastAsia="Calibri" w:hAnsi="Calibri" w:cs="Calibri"/>
               </w:rPr>
-              <w:t>Presencial</w:t>
+              <w:t>Online</w:t>
             </w:r>
           </w:p>
           <w:p/>
@@ -917,549 +835,131 @@
         <w:t>Detalhes discutidos em reunião:</w:t>
       </w:r>
     </w:p>
-    <w:p/>
     <w:p>
       <w:r>
-        <w:t xml:space="preserve">segunda: </w:t>
-      </w:r>
-    </w:p>
-    <w:p/>
-    <w:p/>
-    <w:p>
-      <w:r>
-        <w:t>front-</w:t>
-      </w:r>
-      <w:proofErr w:type="spellStart"/>
-      <w:r>
-        <w:t>end</w:t>
-      </w:r>
-      <w:proofErr w:type="spellEnd"/>
-      <w:r>
-        <w:t>: 50%</w:t>
+        <w:t xml:space="preserve">- Foi </w:t>
+      </w:r>
+      <w:r>
+        <w:t>combinada</w:t>
+      </w:r>
+      <w:r>
+        <w:t xml:space="preserve"> uma reformulação de Sprint Backlog, onde</w:t>
+      </w:r>
+      <w:r>
+        <w:t xml:space="preserve">, junto do P.O, </w:t>
+      </w:r>
+      <w:r>
+        <w:t>será</w:t>
+      </w:r>
+      <w:r>
+        <w:t xml:space="preserve"> definido a</w:t>
+      </w:r>
+      <w:r>
+        <w:t>s prioridades de cada requisito da Sprint 3</w:t>
+      </w:r>
+      <w:r>
+        <w:t>;</w:t>
       </w:r>
     </w:p>
     <w:p>
       <w:r>
-        <w:tab/>
-        <w:t>cadastro empresarial: 99%</w:t>
+        <w:t>- Foi discutido nova Rotação dos cargos de P.O e Scrum Master</w:t>
+      </w:r>
+      <w:r>
+        <w:t>, sendo atribuído para esta semana, Samara como P.O, e Rafael como Scrum;</w:t>
       </w:r>
     </w:p>
     <w:p>
       <w:r>
-        <w:tab/>
-        <w:t xml:space="preserve">login de quem já está atrelado </w:t>
-      </w:r>
-      <w:proofErr w:type="spellStart"/>
-      <w:r>
-        <w:t>á</w:t>
-      </w:r>
-      <w:proofErr w:type="spellEnd"/>
-      <w:r>
-        <w:t xml:space="preserve"> uma empresa: 0%</w:t>
+        <w:t>- Foi discutido a possibilidade de rotação de frentes, como na sprint 2. Foi de</w:t>
+      </w:r>
+      <w:r>
+        <w:t xml:space="preserve">cidido contra, mantendo estrutura de líderes por frente e </w:t>
+      </w:r>
+      <w:r>
+        <w:t>3 participantes rotacionando.</w:t>
       </w:r>
     </w:p>
     <w:p>
       <w:r>
-        <w:tab/>
-        <w:t xml:space="preserve">login: 99% </w:t>
+        <w:t>- Foi comentado validações da Modelagem de Dados, onde foi mencionado 3 tabelas que não devem ser alteradas de qualquer maneira;</w:t>
       </w:r>
     </w:p>
     <w:p>
       <w:r>
-        <w:tab/>
-        <w:t xml:space="preserve">dashboard principal 20% - </w:t>
-      </w:r>
-      <w:proofErr w:type="spellStart"/>
-      <w:r>
-        <w:t>ana</w:t>
-      </w:r>
-      <w:proofErr w:type="spellEnd"/>
+        <w:t>- Foi discutido implementação de novas KPIs para Dashboard</w:t>
+      </w:r>
+      <w:r>
+        <w:t>, como por exemplo, ‘Quanto tempo a temperatura/umidade esteve em alerta’</w:t>
+      </w:r>
+      <w:r>
+        <w:t xml:space="preserve">, mantendo média de </w:t>
+      </w:r>
+      <w:r>
+        <w:t>temperatura e</w:t>
+      </w:r>
+      <w:r>
+        <w:t xml:space="preserve"> umidade </w:t>
+      </w:r>
+      <w:r>
+        <w:t>diária, último alerta da prateleira</w:t>
+      </w:r>
+      <w:r>
+        <w:t>, e ‘quantas prateleiras estavam em alerta’. Ainda será decidido</w:t>
+      </w:r>
+      <w:r>
+        <w:t xml:space="preserve"> o que será implementado oficialmente</w:t>
+      </w:r>
+      <w:r>
+        <w:t>;</w:t>
+      </w:r>
     </w:p>
     <w:p>
       <w:r>
-        <w:tab/>
-        <w:t>dashboard histórico: 0% - Eduarda</w:t>
-      </w:r>
-    </w:p>
-    <w:p/>
-    <w:p>
-      <w:proofErr w:type="spellStart"/>
-      <w:r>
-        <w:t>back-end</w:t>
-      </w:r>
-      <w:proofErr w:type="spellEnd"/>
-      <w:r>
-        <w:t xml:space="preserve">: </w:t>
+        <w:t xml:space="preserve">- </w:t>
+      </w:r>
+      <w:r>
+        <w:t xml:space="preserve"> Foi comentado sobre a pesquisa de alcance dos sensores, discutindo também qual seria o parâmetro de </w:t>
+      </w:r>
+      <w:r>
+        <w:t xml:space="preserve">como será utilizado os sensores </w:t>
+      </w:r>
+      <w:r>
+        <w:t>na</w:t>
+      </w:r>
+      <w:r>
+        <w:t xml:space="preserve"> modelagem de dados</w:t>
+      </w:r>
+      <w:r>
+        <w:t>;</w:t>
       </w:r>
     </w:p>
     <w:p>
       <w:r>
-        <w:tab/>
-        <w:t xml:space="preserve">beatriz e </w:t>
-      </w:r>
-      <w:proofErr w:type="spellStart"/>
-      <w:r>
-        <w:t>liz</w:t>
-      </w:r>
-      <w:proofErr w:type="spellEnd"/>
-      <w:r>
-        <w:t>: 99%</w:t>
+        <w:t xml:space="preserve">- Sugerido, como forma de padronização, limitar escopo </w:t>
+      </w:r>
+      <w:r>
+        <w:t>para</w:t>
+      </w:r>
+      <w:r>
+        <w:t xml:space="preserve"> produtores com salas até </w:t>
+      </w:r>
+      <w:r>
+        <w:t>‘</w:t>
+      </w:r>
+      <w:r>
+        <w:t>x</w:t>
+      </w:r>
+      <w:r>
+        <w:t>’</w:t>
+      </w:r>
+      <w:r>
+        <w:t xml:space="preserve"> m</w:t>
+      </w:r>
+      <w:r>
+        <w:t>²</w:t>
       </w:r>
     </w:p>
-    <w:p>
-      <w:r>
-        <w:lastRenderedPageBreak/>
-        <w:tab/>
-      </w:r>
-      <w:r>
-        <w:tab/>
-        <w:t>ajustes na lógica da calculadora - feito</w:t>
-      </w:r>
-    </w:p>
-    <w:p>
-      <w:r>
-        <w:tab/>
-      </w:r>
-      <w:r>
-        <w:tab/>
-        <w:t xml:space="preserve">api - </w:t>
-      </w:r>
-    </w:p>
-    <w:p>
-      <w:r>
-        <w:tab/>
-      </w:r>
-      <w:r>
-        <w:tab/>
-        <w:t xml:space="preserve">update em senhas e </w:t>
-      </w:r>
-      <w:proofErr w:type="spellStart"/>
-      <w:r>
-        <w:t>email</w:t>
-      </w:r>
-      <w:proofErr w:type="spellEnd"/>
-      <w:r>
-        <w:t xml:space="preserve"> sobre validação - </w:t>
-      </w:r>
-    </w:p>
-    <w:p>
-      <w:r>
-        <w:tab/>
-      </w:r>
-      <w:r>
-        <w:tab/>
-      </w:r>
-    </w:p>
-    <w:p>
-      <w:r>
-        <w:tab/>
-      </w:r>
-      <w:r>
-        <w:tab/>
-      </w:r>
-    </w:p>
-    <w:p>
-      <w:r>
-        <w:tab/>
-      </w:r>
-      <w:r>
-        <w:tab/>
-      </w:r>
-    </w:p>
-    <w:p>
-      <w:r>
-        <w:tab/>
-      </w:r>
-    </w:p>
-    <w:p/>
-    <w:p/>
-    <w:p>
-      <w:r>
-        <w:t>banco de dados: 20%</w:t>
-      </w:r>
-    </w:p>
-    <w:p>
-      <w:r>
-        <w:tab/>
-        <w:t xml:space="preserve">Pedro e </w:t>
-      </w:r>
-      <w:proofErr w:type="spellStart"/>
-      <w:r>
-        <w:t>samara</w:t>
-      </w:r>
-      <w:proofErr w:type="spellEnd"/>
-      <w:r>
-        <w:t>: 20%</w:t>
-      </w:r>
-    </w:p>
-    <w:p>
-      <w:r>
-        <w:tab/>
-      </w:r>
-      <w:r>
-        <w:tab/>
-        <w:t>update na modelagem: 20%</w:t>
-      </w:r>
-    </w:p>
-    <w:p>
-      <w:r>
-        <w:tab/>
-      </w:r>
-      <w:r>
-        <w:tab/>
-        <w:t>update no script: 0%</w:t>
-      </w:r>
-    </w:p>
-    <w:p>
-      <w:r>
-        <w:tab/>
-      </w:r>
-      <w:r>
-        <w:tab/>
-        <w:t xml:space="preserve">validação com a </w:t>
-      </w:r>
-      <w:proofErr w:type="spellStart"/>
-      <w:r>
-        <w:t>vivian</w:t>
-      </w:r>
-      <w:proofErr w:type="spellEnd"/>
-      <w:r>
-        <w:t>: não feito</w:t>
-      </w:r>
-    </w:p>
-    <w:p>
-      <w:r>
-        <w:tab/>
-      </w:r>
-      <w:r>
-        <w:tab/>
-        <w:t>pesquisar sobre o alcance dos sensores com fonte: não feito</w:t>
-      </w:r>
-    </w:p>
-    <w:p/>
-    <w:p/>
-    <w:p>
-      <w:r>
-        <w:t>documentação: 15%</w:t>
-      </w:r>
-    </w:p>
-    <w:p>
-      <w:r>
-        <w:tab/>
-        <w:t>Rafael: 15%</w:t>
-      </w:r>
-    </w:p>
-    <w:p>
-      <w:r>
-        <w:t>classificação (0 a 5)</w:t>
-      </w:r>
-      <w:r>
-        <w:tab/>
-      </w:r>
-      <w:r>
-        <w:tab/>
-      </w:r>
-    </w:p>
-    <w:p/>
-    <w:p>
-      <w:r>
-        <w:tab/>
-        <w:t>- Gráfico de crescimento do mercado de queijos - 2</w:t>
-      </w:r>
-    </w:p>
-    <w:p>
-      <w:r>
-        <w:t>- Implementar fontes para perdas e ganhos na documentação - 5</w:t>
-      </w:r>
-    </w:p>
-    <w:p>
-      <w:r>
-        <w:t>- Detalhar ferramentas a serem utilizadas no escopo - 4</w:t>
-      </w:r>
-    </w:p>
-    <w:p>
-      <w:r>
-        <w:t>- Atentar na ''mistura'' de tópicos, Seguir um padrão - 5</w:t>
-      </w:r>
-    </w:p>
-    <w:p>
-      <w:r>
-        <w:t>- Separação de alguns tópicos nas premissas, além de uma objetividade maior, e detalhamento EXTENSO - 3</w:t>
-      </w:r>
-    </w:p>
-    <w:p>
-      <w:r>
-        <w:t>- Inclusão de mais premissas para o projeto como todo - 3</w:t>
-      </w:r>
-    </w:p>
-    <w:p>
-      <w:r>
-        <w:lastRenderedPageBreak/>
-        <w:tab/>
-        <w:t>(Exemplo: Será necessária um ponto de energia de 127volts em cada prateleira (50cm, de exemplo) da sala de maturação)</w:t>
-      </w:r>
-    </w:p>
-    <w:p>
-      <w:r>
-        <w:t>- 'Quando for feita a instalação, aa prateleiras devem estar desocupadas'</w:t>
-      </w:r>
-    </w:p>
-    <w:p/>
-    <w:p/>
-    <w:p>
-      <w:r>
-        <w:t>- Em requisitos, acrescentar 'O sistema' - 2</w:t>
-      </w:r>
-    </w:p>
-    <w:p>
-      <w:r>
-        <w:t>- Recursos necessários no COMEÇO DO ESCOPO - 4</w:t>
-      </w:r>
-    </w:p>
-    <w:p>
-      <w:r>
-        <w:t>- Requisitos (backlog) após Restrições - 1</w:t>
-      </w:r>
-    </w:p>
-    <w:p>
-      <w:r>
-        <w:t>- Acrescentar Prints a mais, do backlog, e outros - 1</w:t>
-      </w:r>
-    </w:p>
-    <w:p>
-      <w:r>
-        <w:t>- Diagrama de negócio, e após, diagrama de solução - 3</w:t>
-      </w:r>
-    </w:p>
-    <w:p>
-      <w:r>
-        <w:t>- Detalhar metodologia de atuação, com print de tal - 2</w:t>
-      </w:r>
-    </w:p>
-    <w:p>
-      <w:r>
-        <w:t>- Detalhar o PROBLEMA no diagrama de NEGÓCIO (Exemplo: colocar um queijo mofado em excesso para representar um problema, ou algo para remeter a temperatura e umidade) - feito</w:t>
-      </w:r>
-    </w:p>
-    <w:p>
-      <w:r>
-        <w:t>- PROBLEMA, SOLUÇÃO, IMPLEMENTAÇÃO, SUCESSO - feito</w:t>
-      </w:r>
-      <w:r>
-        <w:t xml:space="preserve">- Foi sugerido a inserção </w:t>
-      </w:r>
-      <w:r>
-        <w:t>de uma Aba de ‘Minha Conta</w:t>
-      </w:r>
-      <w:r>
-        <w:t xml:space="preserve">’ no </w:t>
-      </w:r>
-      <w:r>
-        <w:t xml:space="preserve">Site. </w:t>
-      </w:r>
-      <w:r>
-        <w:t>Foi delegada como ‘Desejável’, e será implementada na 3ª Sprint</w:t>
-      </w:r>
-      <w:r>
-        <w:t>;</w:t>
-      </w:r>
-    </w:p>
-    <w:p>
-      <w:r>
-        <w:t xml:space="preserve">- </w:t>
-      </w:r>
-      <w:r>
-        <w:t>A</w:t>
-      </w:r>
-      <w:r>
-        <w:t xml:space="preserve">presentada uma Dashboard </w:t>
-      </w:r>
-      <w:r>
-        <w:t>com tonalidades mais escuras. Validado com Grupo.</w:t>
-      </w:r>
-      <w:r>
-        <w:br/>
-      </w:r>
-      <w:r>
-        <w:t>-</w:t>
-      </w:r>
-      <w:r>
-        <w:t xml:space="preserve"> </w:t>
-      </w:r>
-      <w:r>
-        <w:t>Terá uma mudança no Amarelo dos Gráficos</w:t>
-      </w:r>
-      <w:r>
-        <w:t>;</w:t>
-      </w:r>
-    </w:p>
-    <w:p>
-      <w:r>
-        <w:t xml:space="preserve">- </w:t>
-      </w:r>
-      <w:r>
-        <w:t xml:space="preserve">Serão implementadas linhas de ‘Margem de Erro’ nos Gráficos de Linha. </w:t>
-      </w:r>
-      <w:r>
-        <w:t>O tamanho dos gráficos será aumentado</w:t>
-      </w:r>
-      <w:r>
-        <w:t>;</w:t>
-      </w:r>
-    </w:p>
-    <w:p>
-      <w:r>
-        <w:t xml:space="preserve">- </w:t>
-      </w:r>
-      <w:r>
-        <w:t>Apresentado novo Simulador Financeiro</w:t>
-      </w:r>
-      <w:r>
-        <w:t>, com Tabelas Comparativas com e sem nosso pro</w:t>
-      </w:r>
-      <w:r>
-        <w:t xml:space="preserve">duto </w:t>
-      </w:r>
-      <w:r>
-        <w:t>e os resultados separados por linhas.</w:t>
-      </w:r>
-      <w:r>
-        <w:t xml:space="preserve"> </w:t>
-      </w:r>
-      <w:r>
-        <w:t>Sugerido a implementação de uma ‘Marca d’água</w:t>
-      </w:r>
-      <w:r>
-        <w:t>’</w:t>
-      </w:r>
-      <w:r>
-        <w:t xml:space="preserve"> com o nome </w:t>
-      </w:r>
-      <w:r>
-        <w:t>‘</w:t>
-      </w:r>
-      <w:r>
-        <w:t>Quei</w:t>
-      </w:r>
-      <w:r>
-        <w:t>j</w:t>
-      </w:r>
-      <w:r>
-        <w:t>o no Ponto</w:t>
-      </w:r>
-      <w:r>
-        <w:t>’ ao lado do resultado de produto</w:t>
-      </w:r>
-      <w:r>
-        <w:t>;</w:t>
-      </w:r>
-    </w:p>
-    <w:p>
-      <w:r>
-        <w:t xml:space="preserve">- </w:t>
-      </w:r>
-      <w:r>
-        <w:t>Será implementad</w:t>
-      </w:r>
-      <w:r>
-        <w:t>a</w:t>
-      </w:r>
-      <w:r>
-        <w:t xml:space="preserve"> no </w:t>
-      </w:r>
-      <w:r>
-        <w:t>S</w:t>
-      </w:r>
-      <w:r>
-        <w:t>imulador</w:t>
-      </w:r>
-      <w:r>
-        <w:t xml:space="preserve"> a Fonte que foi retirada a porcentagem de 15%</w:t>
-      </w:r>
-      <w:r>
-        <w:t xml:space="preserve"> como Asterisco abaixo do Input</w:t>
-      </w:r>
-      <w:r>
-        <w:t>;</w:t>
-      </w:r>
-    </w:p>
-    <w:p>
-      <w:r>
-        <w:t xml:space="preserve">- </w:t>
-      </w:r>
-      <w:r>
-        <w:t>Considerada a implementação de um Botão para Refazer a Simulação</w:t>
-      </w:r>
-      <w:r>
-        <w:t>. Também considerada a implementação de uma maneira de apagar o conteúdo da tela para mostrar os resultados isolados</w:t>
-      </w:r>
-      <w:r>
-        <w:t>, sem precisar dar ‘Scroll’ na tela do Simulador</w:t>
-      </w:r>
-      <w:r>
-        <w:t>;</w:t>
-      </w:r>
-    </w:p>
-    <w:p>
-      <w:r>
-        <w:t>- Será feito o Espaçamento d</w:t>
-      </w:r>
-      <w:r>
-        <w:t>as frases dos Inputs com a ‘Pergunta’ do Simulador</w:t>
-      </w:r>
-      <w:r>
-        <w:t>;</w:t>
-      </w:r>
-    </w:p>
-    <w:p>
-      <w:r>
-        <w:t xml:space="preserve">- </w:t>
-      </w:r>
-      <w:proofErr w:type="spellStart"/>
-      <w:r>
-        <w:t>Navibar</w:t>
-      </w:r>
-      <w:proofErr w:type="spellEnd"/>
-      <w:r>
-        <w:t xml:space="preserve"> concluída. Será enviada ao grupo </w:t>
-      </w:r>
-      <w:r>
-        <w:t>para avaliação;</w:t>
-      </w:r>
-    </w:p>
-    <w:p>
-      <w:r>
-        <w:t xml:space="preserve">- </w:t>
-      </w:r>
-      <w:r>
-        <w:t xml:space="preserve">Página de </w:t>
-      </w:r>
-      <w:r>
-        <w:t>Login apresentada</w:t>
-      </w:r>
-      <w:r>
-        <w:t>. Validad</w:t>
-      </w:r>
-      <w:r>
-        <w:t>a</w:t>
-      </w:r>
-      <w:r>
-        <w:t xml:space="preserve"> pelo Grupo;</w:t>
-      </w:r>
-    </w:p>
-    <w:p>
-      <w:r>
-        <w:lastRenderedPageBreak/>
-        <w:t>- Será feito ajuste na Logo do Site Institucional</w:t>
-      </w:r>
-      <w:r>
-        <w:t>, sendo idealizada uma caixinha para o Arduíno e sensores, ‘justificando’ o uso do queijo ‘Furadinho’</w:t>
-      </w:r>
-      <w:r>
-        <w:t>.</w:t>
-      </w:r>
-    </w:p>
-    <w:p/>
     <w:sectPr>
       <w:pgSz w:w="11906" w:h="16838"/>
       <w:pgMar w:top="1440" w:right="1440" w:bottom="1440" w:left="1440" w:header="720" w:footer="720" w:gutter="0"/>

</xml_diff>